<commit_message>
vistas, modelos y rutas
</commit_message>
<xml_diff>
--- a/Taller de Programacion web.docx
+++ b/Taller de Programacion web.docx
@@ -28,7 +28,7 @@
     <w:p>
       <w:pPr>
         <w:rPr>
-          <w:u w:val="single"/>
+          <w:rStyle w:val="Hipervnculo"/>
         </w:rPr>
       </w:pPr>
       <w:hyperlink r:id="rId6" w:history="1">
@@ -37,6 +37,21 @@
             <w:rStyle w:val="Hipervnculo"/>
           </w:rPr>
           <w:t>https://www.youtube.com/watch?v=4rhKKFbbYT4</w:t>
+        </w:r>
+      </w:hyperlink>
+    </w:p>
+    <w:p>
+      <w:pPr>
+        <w:rPr>
+          <w:u w:val="single"/>
+        </w:rPr>
+      </w:pPr>
+      <w:hyperlink r:id="rId7" w:history="1">
+        <w:r>
+          <w:rPr>
+            <w:rStyle w:val="Hipervnculo"/>
+          </w:rPr>
+          <w:t>https://www.youtube.com/watch?v=kjKR0q8EBKE&amp;t=297s</w:t>
         </w:r>
       </w:hyperlink>
       <w:bookmarkStart w:id="0" w:name="_GoBack"/>
@@ -1183,6 +1198,7 @@
     <w:p/>
     <w:p>
       <w:r>
+        <w:lastRenderedPageBreak/>
         <w:t xml:space="preserve"> Por motivos de eficiencia puede ser necesario cambiar el esquema, eliminando las tablas SOCIO y PATRON, quedando de este modo:</w:t>
       </w:r>
     </w:p>
@@ -1195,7 +1211,6 @@
         </w:numPr>
       </w:pPr>
       <w:r>
-        <w:lastRenderedPageBreak/>
         <w:t xml:space="preserve"> </w:t>
       </w:r>
       <w:proofErr w:type="gramStart"/>
@@ -2299,6 +2314,18 @@
       <w:u w:val="single"/>
     </w:rPr>
   </w:style>
+  <w:style w:type="character" w:styleId="Hipervnculovisitado">
+    <w:name w:val="FollowedHyperlink"/>
+    <w:basedOn w:val="Fuentedeprrafopredeter"/>
+    <w:uiPriority w:val="99"/>
+    <w:semiHidden/>
+    <w:unhideWhenUsed/>
+    <w:rsid w:val="008F79F1"/>
+    <w:rPr>
+      <w:color w:val="954F72" w:themeColor="followedHyperlink"/>
+      <w:u w:val="single"/>
+    </w:rPr>
+  </w:style>
 </w:styles>
 </file>
 

</xml_diff>